<commit_message>
site plan updates images and content
</commit_message>
<xml_diff>
--- a/Personal Website Content.docx
+++ b/Personal Website Content.docx
@@ -102,6 +102,46 @@
       </w:r>
     </w:p>
     <w:p>
+      <w:r>
+        <w:t>Check out our page on cooking for Celiac Disease to discover the requirements to make food for someone with Celiac Disease, or our frequently asked questions page.</w:t>
+      </w:r>
+    </w:p>
+    <w:p>
+      <w:r>
+        <w:t>Links to Celiac Websites</w:t>
+      </w:r>
+    </w:p>
+    <w:p>
+      <w:hyperlink r:id="rId5" w:history="1">
+        <w:r>
+          <w:rPr>
+            <w:rStyle w:val="Hyperlink"/>
+          </w:rPr>
+          <w:t>https://gfco.org/</w:t>
+        </w:r>
+      </w:hyperlink>
+    </w:p>
+    <w:p>
+      <w:hyperlink r:id="rId6" w:history="1">
+        <w:r>
+          <w:rPr>
+            <w:rStyle w:val="Hyperlink"/>
+          </w:rPr>
+          <w:t>https://celiac.org/</w:t>
+        </w:r>
+      </w:hyperlink>
+    </w:p>
+    <w:p>
+      <w:hyperlink r:id="rId7" w:history="1">
+        <w:r>
+          <w:rPr>
+            <w:rStyle w:val="Hyperlink"/>
+          </w:rPr>
+          <w:t>https://www.niddk.nih.gov/health-information/digestive-diseases/celiac-disease</w:t>
+        </w:r>
+      </w:hyperlink>
+    </w:p>
+    <w:p>
       <w:pPr>
         <w:pStyle w:val="Title"/>
       </w:pPr>
@@ -117,7 +157,7 @@
         <w:t>C</w:t>
       </w:r>
       <w:r>
-        <w:t>ooking for someone with celiac disease</w:t>
+        <w:t>ooking for celiac disease</w:t>
       </w:r>
     </w:p>
     <w:p>
@@ -191,6 +231,7 @@
         </w:numPr>
       </w:pPr>
       <w:r>
+        <w:lastRenderedPageBreak/>
         <w:t xml:space="preserve">While wheat is required to be on allergen lists, be sure to thoroughly read through labels that do not list wheat as wheat is NOT the </w:t>
       </w:r>
       <w:r>
@@ -268,7 +309,6 @@
         </w:numPr>
       </w:pPr>
       <w:r>
-        <w:lastRenderedPageBreak/>
         <w:t>Check spice ingredients natural flavors and vague ingredients may contain gluten.</w:t>
       </w:r>
     </w:p>
@@ -497,8 +537,47 @@
         <w:t xml:space="preserve"> and re-clean them prior to making gluten free food. I</w:t>
       </w:r>
       <w:r>
-        <w:t>f you need to use an oven, it is best practice to clean the oven and let it sit for at least 24 hours prior to using it to cook gluten free foods to avoid cross contamination.</w:t>
-      </w:r>
+        <w:t xml:space="preserve">f you need to use an oven, it is best practice </w:t>
+      </w:r>
+      <w:r>
+        <w:lastRenderedPageBreak/>
+        <w:t>to clean the oven and let it sit for at least 24 hours prior to using it to cook gluten free foods to avoid cross contamination.</w:t>
+      </w:r>
+    </w:p>
+    <w:p>
+      <w:r>
+        <w:t>Links to food blogs</w:t>
+      </w:r>
+    </w:p>
+    <w:p>
+      <w:hyperlink r:id="rId8" w:history="1">
+        <w:r>
+          <w:rPr>
+            <w:rStyle w:val="Hyperlink"/>
+          </w:rPr>
+          <w:t>https://glutenfreeonashoestring.com/</w:t>
+        </w:r>
+      </w:hyperlink>
+    </w:p>
+    <w:p>
+      <w:hyperlink r:id="rId9" w:history="1">
+        <w:r>
+          <w:rPr>
+            <w:rStyle w:val="Hyperlink"/>
+          </w:rPr>
+          <w:t>https://www.whattheforkfoodblog.com/</w:t>
+        </w:r>
+      </w:hyperlink>
+    </w:p>
+    <w:p>
+      <w:hyperlink r:id="rId10" w:history="1">
+        <w:r>
+          <w:rPr>
+            <w:rStyle w:val="Hyperlink"/>
+          </w:rPr>
+          <w:t>https://elanaspantry.com/</w:t>
+        </w:r>
+      </w:hyperlink>
     </w:p>
     <w:p>
       <w:pPr>
@@ -551,7 +630,6 @@
     </w:p>
     <w:p>
       <w:r>
-        <w:lastRenderedPageBreak/>
         <w:t xml:space="preserve">People who have gluten intolerance or </w:t>
       </w:r>
       <w:r>
@@ -749,6 +827,7 @@
     </w:p>
     <w:p>
       <w:r>
+        <w:lastRenderedPageBreak/>
         <w:t>No. People with celiac disease are not born with the disease active in bodies, however they are born with the genetic predisposition to develop it due to the HLA-DQ2 and/or DQ8 genotypes they carry. Triggering Celiac Disease can happen at any age by consuming the gluten protein, however we currently do not know what other factors may influence the triggering of this Disease.</w:t>
       </w:r>
     </w:p>
@@ -1527,6 +1606,29 @@
       <w:contextualSpacing/>
     </w:pPr>
   </w:style>
+  <w:style w:type="character" w:styleId="Hyperlink">
+    <w:name w:val="Hyperlink"/>
+    <w:basedOn w:val="DefaultParagraphFont"/>
+    <w:uiPriority w:val="99"/>
+    <w:unhideWhenUsed/>
+    <w:rsid w:val="00C40816"/>
+    <w:rPr>
+      <w:color w:val="0563C1" w:themeColor="hyperlink"/>
+      <w:u w:val="single"/>
+    </w:rPr>
+  </w:style>
+  <w:style w:type="character" w:styleId="UnresolvedMention">
+    <w:name w:val="Unresolved Mention"/>
+    <w:basedOn w:val="DefaultParagraphFont"/>
+    <w:uiPriority w:val="99"/>
+    <w:semiHidden/>
+    <w:unhideWhenUsed/>
+    <w:rsid w:val="00C40816"/>
+    <w:rPr>
+      <w:color w:val="605E5C"/>
+      <w:shd w:val="clear" w:color="auto" w:fill="E1DFDD"/>
+    </w:rPr>
+  </w:style>
 </w:styles>
 </file>
 

</xml_diff>